<commit_message>
use case diag and user stories update
</commit_message>
<xml_diff>
--- a/Analysis/User Stories.docx
+++ b/Analysis/User Stories.docx
@@ -44,13 +44,43 @@
         <w:rPr>
           <w:lang w:val="en-US"/>
         </w:rPr>
-        <w:t>As a Hotel Manager I want to be able to</w:t>
-      </w:r>
-      <w:r>
-        <w:rPr>
-          <w:lang w:val="en-US"/>
-        </w:rPr>
-        <w:t xml:space="preserve"> find data about my hotel via only the hotel name.</w:t>
+        <w:t>As a Hotel Manager I want to be able to find data about my hotel via only the hotel name</w:t>
+      </w:r>
+      <w:r>
+        <w:rPr>
+          <w:lang w:val="en-US"/>
+        </w:rPr>
+        <w:t xml:space="preserve"> </w:t>
+      </w:r>
+      <w:r>
+        <w:rPr>
+          <w:lang w:val="en-US"/>
+        </w:rPr>
+        <w:t>to</w:t>
+      </w:r>
+      <w:r>
+        <w:rPr>
+          <w:lang w:val="en-US"/>
+        </w:rPr>
+        <w:t xml:space="preserve"> </w:t>
+      </w:r>
+      <w:r>
+        <w:rPr>
+          <w:lang w:val="en-US"/>
+        </w:rPr>
+        <w:t>see</w:t>
+      </w:r>
+      <w:r>
+        <w:rPr>
+          <w:lang w:val="en-US"/>
+        </w:rPr>
+        <w:t xml:space="preserve"> pre-filled data</w:t>
+      </w:r>
+      <w:r>
+        <w:rPr>
+          <w:lang w:val="en-US"/>
+        </w:rPr>
+        <w:t>.</w:t>
       </w:r>
       <w:r>
         <w:rPr>
@@ -100,32 +130,20 @@
         <w:rPr>
           <w:lang w:val="en-US"/>
         </w:rPr>
-        <w:t>As a Hotel Manager I want to be able to</w:t>
-      </w:r>
-      <w:r>
-        <w:rPr>
-          <w:lang w:val="en-US"/>
-        </w:rPr>
-        <w:t xml:space="preserve"> approve/deny or edit the pre-filled data.</w:t>
-      </w:r>
-    </w:p>
-    <w:p>
-      <w:pPr>
-        <w:rPr>
-          <w:lang w:val="en-US"/>
-        </w:rPr>
-      </w:pPr>
-      <w:r>
-        <w:rPr>
-          <w:lang w:val="en-US"/>
-        </w:rPr>
-        <w:t>As a Hotel Manager I want to be able to</w:t>
-      </w:r>
-      <w:r>
-        <w:rPr>
-          <w:lang w:val="en-US"/>
-        </w:rPr>
-        <w:t xml:space="preserve"> </w:t>
+        <w:t>As a Hotel Manager I want to be able to approve/deny or edit the pre-filled data.</w:t>
+      </w:r>
+    </w:p>
+    <w:p>
+      <w:pPr>
+        <w:rPr>
+          <w:lang w:val="en-US"/>
+        </w:rPr>
+      </w:pPr>
+      <w:r>
+        <w:rPr>
+          <w:lang w:val="en-US"/>
+        </w:rPr>
+        <w:t xml:space="preserve">As a Hotel Manager I want to be able to </w:t>
       </w:r>
       <w:r>
         <w:rPr>
@@ -144,13 +162,7 @@
         <w:rPr>
           <w:lang w:val="en-US"/>
         </w:rPr>
-        <w:t>As a Hotel Manager I want to be able to</w:t>
-      </w:r>
-      <w:r>
-        <w:rPr>
-          <w:lang w:val="en-US"/>
-        </w:rPr>
-        <w:t xml:space="preserve"> fill in optional details</w:t>
+        <w:t>As a Hotel Manager I want to be able to fill in optional details</w:t>
       </w:r>
       <w:r>
         <w:rPr>
@@ -175,7 +187,34 @@
         <w:rPr>
           <w:lang w:val="en-US"/>
         </w:rPr>
-        <w:t>As a Hotel Manager I want to be able to get answers of FAQs easily</w:t>
+        <w:t>As a Hotel Manager I want to be able to get answers of FAQs easily.</w:t>
+      </w:r>
+    </w:p>
+    <w:p>
+      <w:pPr>
+        <w:rPr>
+          <w:lang w:val="en-US"/>
+        </w:rPr>
+      </w:pPr>
+      <w:r>
+        <w:rPr>
+          <w:lang w:val="en-US"/>
+        </w:rPr>
+        <w:t xml:space="preserve">As a Hotel Manager I want to be able to contact </w:t>
+      </w:r>
+      <w:proofErr w:type="spellStart"/>
+      <w:r>
+        <w:rPr>
+          <w:lang w:val="en-US"/>
+        </w:rPr>
+        <w:t>ViaLuxury</w:t>
+      </w:r>
+      <w:proofErr w:type="spellEnd"/>
+      <w:r>
+        <w:rPr>
+          <w:lang w:val="en-US"/>
+        </w:rPr>
+        <w:t xml:space="preserve"> representative at any time via chat/phone with 1 click</w:t>
       </w:r>
       <w:r>
         <w:rPr>
@@ -194,13 +233,20 @@
         <w:rPr>
           <w:lang w:val="en-US"/>
         </w:rPr>
-        <w:t>As a Hotel Manager I want to be able to</w:t>
-      </w:r>
-      <w:r>
-        <w:rPr>
-          <w:lang w:val="en-US"/>
-        </w:rPr>
-        <w:t xml:space="preserve"> contact </w:t>
+        <w:t>As a Hotel Manager I want to be able to update facilities status easily.</w:t>
+      </w:r>
+    </w:p>
+    <w:p>
+      <w:pPr>
+        <w:rPr>
+          <w:lang w:val="en-US"/>
+        </w:rPr>
+      </w:pPr>
+      <w:r>
+        <w:rPr>
+          <w:lang w:val="en-US"/>
+        </w:rPr>
+        <w:t xml:space="preserve">As a Hotel Manager I want to be able to see changes proposed by </w:t>
       </w:r>
       <w:proofErr w:type="spellStart"/>
       <w:r>
@@ -214,64 +260,6 @@
         <w:rPr>
           <w:lang w:val="en-US"/>
         </w:rPr>
-        <w:t xml:space="preserve"> representative at any time via chat/phone with 1 click</w:t>
-      </w:r>
-      <w:r>
-        <w:rPr>
-          <w:lang w:val="en-US"/>
-        </w:rPr>
-        <w:t>.</w:t>
-      </w:r>
-    </w:p>
-    <w:p>
-      <w:pPr>
-        <w:rPr>
-          <w:lang w:val="en-US"/>
-        </w:rPr>
-      </w:pPr>
-      <w:r>
-        <w:rPr>
-          <w:lang w:val="en-US"/>
-        </w:rPr>
-        <w:t xml:space="preserve">As a Hotel Manager I want to be able </w:t>
-      </w:r>
-      <w:r>
-        <w:rPr>
-          <w:lang w:val="en-US"/>
-        </w:rPr>
-        <w:t>to update facilities status easily.</w:t>
-      </w:r>
-    </w:p>
-    <w:p>
-      <w:pPr>
-        <w:rPr>
-          <w:lang w:val="en-US"/>
-        </w:rPr>
-      </w:pPr>
-      <w:r>
-        <w:rPr>
-          <w:lang w:val="en-US"/>
-        </w:rPr>
-        <w:t>As a Hotel Manager I want to be able to</w:t>
-      </w:r>
-      <w:r>
-        <w:rPr>
-          <w:lang w:val="en-US"/>
-        </w:rPr>
-        <w:t xml:space="preserve"> see changes proposed by </w:t>
-      </w:r>
-      <w:proofErr w:type="spellStart"/>
-      <w:r>
-        <w:rPr>
-          <w:lang w:val="en-US"/>
-        </w:rPr>
-        <w:t>ViaLuxury</w:t>
-      </w:r>
-      <w:proofErr w:type="spellEnd"/>
-      <w:r>
-        <w:rPr>
-          <w:lang w:val="en-US"/>
-        </w:rPr>
         <w:t xml:space="preserve"> easily.</w:t>
       </w:r>
     </w:p>
@@ -285,19 +273,7 @@
         <w:rPr>
           <w:lang w:val="en-US"/>
         </w:rPr>
-        <w:t xml:space="preserve">As a Hotel Manager I want to be able to </w:t>
-      </w:r>
-      <w:r>
-        <w:rPr>
-          <w:lang w:val="en-US"/>
-        </w:rPr>
-        <w:t>approve/deny</w:t>
-      </w:r>
-      <w:r>
-        <w:rPr>
-          <w:lang w:val="en-US"/>
-        </w:rPr>
-        <w:t xml:space="preserve"> changes proposed by </w:t>
+        <w:t xml:space="preserve">As a Hotel Manager I want to be able to approve/deny changes proposed by </w:t>
       </w:r>
       <w:proofErr w:type="spellStart"/>
       <w:r>

</xml_diff>